<commit_message>
Work on documentation & sound effect triggers
</commit_message>
<xml_diff>
--- a/Documentation/Kaijutown documentation.docx
+++ b/Documentation/Kaijutown documentation.docx
@@ -3,35 +3,404 @@
 <w:document xmlns:wpc="http://schemas.microsoft.com/office/word/2010/wordprocessingCanvas" xmlns:cx="http://schemas.microsoft.com/office/drawing/2014/chartex" xmlns:cx1="http://schemas.microsoft.com/office/drawing/2015/9/8/chartex" xmlns:cx2="http://schemas.microsoft.com/office/drawing/2015/10/21/chartex" xmlns:cx3="http://schemas.microsoft.com/office/drawing/2016/5/9/chartex" xmlns:cx4="http://schemas.microsoft.com/office/drawing/2016/5/10/chartex" xmlns:cx5="http://schemas.microsoft.com/office/drawing/2016/5/11/chartex" xmlns:cx6="http://schemas.microsoft.com/office/drawing/2016/5/12/chartex" xmlns:cx7="http://schemas.microsoft.com/office/drawing/2016/5/13/chartex" xmlns:cx8="http://schemas.microsoft.com/office/drawing/2016/5/14/chartex" xmlns:mc="http://schemas.openxmlformats.org/markup-compatibility/2006" xmlns:aink="http://schemas.microsoft.com/office/drawing/2016/ink" xmlns:am3d="http://schemas.microsoft.com/office/drawing/2017/model3d" xmlns:o="urn:schemas-microsoft-com:office:office" xmlns:oel="http://schemas.microsoft.com/office/2019/extlst" xmlns:r="http://schemas.openxmlformats.org/officeDocument/2006/relationships" xmlns:m="http://schemas.openxmlformats.org/officeDocument/2006/math" xmlns:v="urn:schemas-microsoft-com:vml" xmlns:wp14="http://schemas.microsoft.com/office/word/2010/wordprocessingDrawing" xmlns:wp="http://schemas.openxmlformats.org/drawingml/2006/wordprocessingDrawing" xmlns:w10="urn:schemas-microsoft-com:office:word" xmlns:w="http://schemas.openxmlformats.org/wordprocessingml/2006/main" xmlns:w14="http://schemas.microsoft.com/office/word/2010/wordml" xmlns:w15="http://schemas.microsoft.com/office/word/2012/wordml" xmlns:w16cex="http://schemas.microsoft.com/office/word/2018/wordml/cex" xmlns:w16cid="http://schemas.microsoft.com/office/word/2016/wordml/cid" xmlns:w16="http://schemas.microsoft.com/office/word/2018/wordml" xmlns:w16du="http://schemas.microsoft.com/office/word/2023/wordml/word16du" xmlns:w16sdtdh="http://schemas.microsoft.com/office/word/2020/wordml/sdtdatahash" xmlns:w16sdtfl="http://schemas.microsoft.com/office/word/2024/wordml/sdtformatlock" xmlns:w16se="http://schemas.microsoft.com/office/word/2015/wordml/symex" xmlns:wpg="http://schemas.microsoft.com/office/word/2010/wordprocessingGroup" xmlns:wpi="http://schemas.microsoft.com/office/word/2010/wordprocessingInk" xmlns:wne="http://schemas.microsoft.com/office/word/2006/wordml" xmlns:wps="http://schemas.microsoft.com/office/word/2010/wordprocessingShape" mc:Ignorable="w14 w15 w16se w16cid w16 w16cex w16sdtdh w16sdtfl w16du wp14">
   <w:body>
     <w:p>
-      <w:proofErr w:type="spellStart"/>
-      <w:r>
-        <w:t>PlayerMovement.cs</w:t>
-      </w:r>
-      <w:proofErr w:type="spellEnd"/>
-      <w:r>
-        <w:t xml:space="preserve"> based on &lt;- </w:t>
-      </w:r>
-      <w:proofErr w:type="spellStart"/>
-      <w:r>
-        <w:t>example.cs</w:t>
-      </w:r>
-      <w:proofErr w:type="spellEnd"/>
-      <w:r>
-        <w:t xml:space="preserve"> taken from</w:t>
-      </w:r>
-    </w:p>
-    <w:p>
-      <w:hyperlink r:id="rId4" w:history="1">
+      <w:pPr>
+        <w:pStyle w:val="ListParagraph"/>
+        <w:ind w:left="0"/>
+        <w:rPr>
+          <w:sz w:val="32"/>
+          <w:szCs w:val="32"/>
+        </w:rPr>
+      </w:pPr>
+      <w:r>
+        <w:rPr>
+          <w:sz w:val="32"/>
+          <w:szCs w:val="32"/>
+        </w:rPr>
+        <w:t>How to play the game</w:t>
+      </w:r>
+      <w:r>
+        <w:rPr>
+          <w:sz w:val="32"/>
+          <w:szCs w:val="32"/>
+        </w:rPr>
+        <w:t>:</w:t>
+      </w:r>
+    </w:p>
+    <w:p>
+      <w:pPr>
+        <w:pStyle w:val="ListParagraph"/>
+        <w:ind w:left="0"/>
+      </w:pPr>
+      <w:r>
+        <w:t xml:space="preserve">You control BUG (Big Unfriendly Giant) as they cause carnage in a city! </w:t>
+      </w:r>
+    </w:p>
+    <w:p>
+      <w:pPr>
+        <w:pStyle w:val="ListParagraph"/>
+        <w:ind w:left="0"/>
+      </w:pPr>
+      <w:r>
+        <w:t xml:space="preserve">Move around and destroy everything in your wake, looking for 3 (default amount that can be increased in the inspector, naturally) power cores in order to deactivate the forcefield protecting the MacGuffin Enterprises bunker from your rage. </w:t>
+      </w:r>
+    </w:p>
+    <w:p>
+      <w:pPr>
+        <w:pStyle w:val="ListParagraph"/>
+        <w:ind w:left="0"/>
+      </w:pPr>
+      <w:r>
+        <w:t>When the bothersome bulwark is unprotected, one attack will do them in and grant you the victory.</w:t>
+      </w:r>
+    </w:p>
+    <w:p>
+      <w:pPr>
+        <w:pStyle w:val="ListParagraph"/>
+        <w:ind w:left="0"/>
+      </w:pPr>
+      <w:r>
+        <w:br/>
+      </w:r>
+      <w:r>
+        <w:rPr>
+          <w:sz w:val="32"/>
+          <w:szCs w:val="32"/>
+        </w:rPr>
+        <w:t>Link to Public Repository:</w:t>
+      </w:r>
+    </w:p>
+    <w:p>
+      <w:pPr>
+        <w:pStyle w:val="ListParagraph"/>
+        <w:ind w:left="0"/>
+      </w:pPr>
+      <w:hyperlink r:id="rId6" w:history="1">
         <w:r>
           <w:rPr>
             <w:rStyle w:val="Hyperlink"/>
           </w:rPr>
-          <w:t>https://www.youtube.com/watch?v=6FitlbrpjlQ</w:t>
+          <w:t>https://github.com/Marcy-Liddle/Kaijutown</w:t>
         </w:r>
       </w:hyperlink>
-    </w:p>
-    <w:p>
-      <w:hyperlink r:id="rId5" w:history="1">
+      <w:r>
+        <w:tab/>
+      </w:r>
+    </w:p>
+    <w:p>
+      <w:pPr>
+        <w:pStyle w:val="ListParagraph"/>
+        <w:ind w:left="0"/>
+      </w:pPr>
+      <w:r>
+        <w:br/>
+      </w:r>
+      <w:r>
+        <w:rPr>
+          <w:sz w:val="32"/>
+          <w:szCs w:val="32"/>
+        </w:rPr>
+        <w:t>S</w:t>
+      </w:r>
+      <w:r>
+        <w:rPr>
+          <w:sz w:val="32"/>
+          <w:szCs w:val="32"/>
+        </w:rPr>
+        <w:t xml:space="preserve">tatement on any assets or code that is not </w:t>
+      </w:r>
+      <w:r>
+        <w:rPr>
+          <w:sz w:val="32"/>
+          <w:szCs w:val="32"/>
+        </w:rPr>
+        <w:t xml:space="preserve">my </w:t>
+      </w:r>
+      <w:r>
+        <w:rPr>
+          <w:sz w:val="32"/>
+          <w:szCs w:val="32"/>
+        </w:rPr>
+        <w:t>work</w:t>
+      </w:r>
+      <w:r>
+        <w:rPr>
+          <w:sz w:val="32"/>
+          <w:szCs w:val="32"/>
+        </w:rPr>
+        <w:t>:</w:t>
+      </w:r>
+    </w:p>
+    <w:p>
+      <w:pPr>
+        <w:rPr>
+          <w:sz w:val="28"/>
+          <w:szCs w:val="28"/>
+        </w:rPr>
+      </w:pPr>
+      <w:r>
+        <w:rPr>
+          <w:sz w:val="28"/>
+          <w:szCs w:val="28"/>
+        </w:rPr>
+        <w:t>Assets:</w:t>
+      </w:r>
+    </w:p>
+    <w:p>
+      <w:pPr>
+        <w:pStyle w:val="ListParagraph"/>
+        <w:numPr>
+          <w:ilvl w:val="0"/>
+          <w:numId w:val="2"/>
+        </w:numPr>
+      </w:pPr>
+      <w:r>
+        <w:t>All models were created by me</w:t>
+      </w:r>
+      <w:r>
+        <w:t xml:space="preserve"> in Blender</w:t>
+      </w:r>
+    </w:p>
+    <w:p>
+      <w:pPr>
+        <w:pStyle w:val="ListParagraph"/>
+        <w:numPr>
+          <w:ilvl w:val="0"/>
+          <w:numId w:val="2"/>
+        </w:numPr>
+      </w:pPr>
+      <w:r>
+        <w:t>Sound effects taken from the Soundly library</w:t>
+      </w:r>
+    </w:p>
+    <w:p>
+      <w:pPr>
+        <w:pStyle w:val="ListParagraph"/>
+        <w:numPr>
+          <w:ilvl w:val="0"/>
+          <w:numId w:val="2"/>
+        </w:numPr>
+      </w:pPr>
+      <w:r>
+        <w:t xml:space="preserve">Music used </w:t>
+      </w:r>
+      <w:r>
+        <w:t>in</w:t>
+      </w:r>
+      <w:r>
+        <w:t xml:space="preserve"> </w:t>
+      </w:r>
+      <w:r>
+        <w:t>main scene</w:t>
+      </w:r>
+      <w:r>
+        <w:t>:</w:t>
+      </w:r>
+    </w:p>
+    <w:p>
+      <w:pPr>
+        <w:pStyle w:val="ListParagraph"/>
+        <w:numPr>
+          <w:ilvl w:val="1"/>
+          <w:numId w:val="2"/>
+        </w:numPr>
+        <w:rPr>
+          <w:b/>
+          <w:bCs/>
+        </w:rPr>
+      </w:pPr>
+      <w:r>
+        <w:rPr>
+          <w:b/>
+          <w:bCs/>
+        </w:rPr>
+        <w:t>“</w:t>
+      </w:r>
+      <w:r>
+        <w:rPr>
+          <w:b/>
+          <w:bCs/>
+        </w:rPr>
+        <w:t>Until the End [</w:t>
+      </w:r>
+      <w:proofErr w:type="spellStart"/>
+      <w:r>
+        <w:rPr>
+          <w:b/>
+          <w:bCs/>
+        </w:rPr>
+        <w:t>El.Guitar+Orchestra</w:t>
+      </w:r>
+      <w:proofErr w:type="spellEnd"/>
+      <w:r>
+        <w:rPr>
+          <w:b/>
+          <w:bCs/>
+        </w:rPr>
+        <w:t>, Dynamic, Instrumental]</w:t>
+      </w:r>
+      <w:r>
+        <w:rPr>
+          <w:b/>
+          <w:bCs/>
+        </w:rPr>
+        <w:t xml:space="preserve">” </w:t>
+      </w:r>
+      <w:r>
+        <w:t>by </w:t>
+      </w:r>
+      <w:proofErr w:type="spellStart"/>
+      <w:r>
+        <w:t>HappyWorldWithMochi</w:t>
+      </w:r>
+      <w:proofErr w:type="spellEnd"/>
+    </w:p>
+    <w:p>
+      <w:pPr>
+        <w:pStyle w:val="ListParagraph"/>
+        <w:numPr>
+          <w:ilvl w:val="1"/>
+          <w:numId w:val="2"/>
+        </w:numPr>
+      </w:pPr>
+      <w:r>
+        <w:t>Free Music Archiv</w:t>
+      </w:r>
+      <w:r>
+        <w:t xml:space="preserve">e </w:t>
+      </w:r>
+      <w:r>
+        <w:t>(</w:t>
+      </w:r>
+      <w:r>
+        <w:t>CC BY</w:t>
+      </w:r>
+      <w:r>
+        <w:t>)</w:t>
+      </w:r>
+    </w:p>
+    <w:p>
+      <w:pPr>
+        <w:pStyle w:val="ListParagraph"/>
+        <w:numPr>
+          <w:ilvl w:val="1"/>
+          <w:numId w:val="2"/>
+        </w:numPr>
+      </w:pPr>
+      <w:hyperlink r:id="rId7" w:history="1">
+        <w:r>
+          <w:rPr>
+            <w:rStyle w:val="Hyperlink"/>
+          </w:rPr>
+          <w:t>https://freemusicarchive.org/music/happyworldwithmochi/electric-guitar-tracks-different-moods/until-the-end-elguitarorchestra-dynamic-instrumental/</w:t>
+        </w:r>
+      </w:hyperlink>
+      <w:r>
+        <w:tab/>
+      </w:r>
+    </w:p>
+    <w:p>
+      <w:pPr>
+        <w:pStyle w:val="ListParagraph"/>
+        <w:numPr>
+          <w:ilvl w:val="0"/>
+          <w:numId w:val="2"/>
+        </w:numPr>
+      </w:pPr>
+      <w:r>
+        <w:t>Music</w:t>
+      </w:r>
+      <w:r>
+        <w:t xml:space="preserve"> used on the title screen:</w:t>
+      </w:r>
+    </w:p>
+    <w:p>
+      <w:pPr>
+        <w:pStyle w:val="ListParagraph"/>
+        <w:numPr>
+          <w:ilvl w:val="1"/>
+          <w:numId w:val="2"/>
+        </w:numPr>
+      </w:pPr>
+      <w:r>
+        <w:t>“</w:t>
+      </w:r>
+      <w:r>
+        <w:t>Sport Intro</w:t>
+      </w:r>
+      <w:r>
+        <w:t xml:space="preserve">” </w:t>
+      </w:r>
+      <w:r>
+        <w:t xml:space="preserve">by </w:t>
+      </w:r>
+      <w:proofErr w:type="spellStart"/>
+      <w:r>
+        <w:t>BoDleasons</w:t>
+      </w:r>
+      <w:proofErr w:type="spellEnd"/>
+    </w:p>
+    <w:p>
+      <w:pPr>
+        <w:pStyle w:val="ListParagraph"/>
+        <w:numPr>
+          <w:ilvl w:val="1"/>
+          <w:numId w:val="2"/>
+        </w:numPr>
+      </w:pPr>
+      <w:r>
+        <w:t>Free Music Archive</w:t>
+      </w:r>
+      <w:r>
+        <w:t xml:space="preserve"> </w:t>
+      </w:r>
+      <w:r>
+        <w:t>CC BY-NC-ND)</w:t>
+      </w:r>
+    </w:p>
+    <w:p>
+      <w:pPr>
+        <w:pStyle w:val="ListParagraph"/>
+        <w:numPr>
+          <w:ilvl w:val="2"/>
+          <w:numId w:val="2"/>
+        </w:numPr>
+      </w:pPr>
+      <w:hyperlink r:id="rId8" w:history="1">
+        <w:r>
+          <w:rPr>
+            <w:rStyle w:val="Hyperlink"/>
+          </w:rPr>
+          <w:t>https://freemusicarchive.org/music/bodleasons/beyond/sport-intro/</w:t>
+        </w:r>
+      </w:hyperlink>
+      <w:r>
+        <w:tab/>
+      </w:r>
+    </w:p>
+    <w:p>
+      <w:pPr>
+        <w:rPr>
+          <w:sz w:val="32"/>
+          <w:szCs w:val="32"/>
+        </w:rPr>
+      </w:pPr>
+      <w:r>
+        <w:rPr>
+          <w:sz w:val="32"/>
+          <w:szCs w:val="32"/>
+        </w:rPr>
+        <w:t>Code:</w:t>
+      </w:r>
+    </w:p>
+    <w:p>
+      <w:pPr>
+        <w:pStyle w:val="ListParagraph"/>
+        <w:numPr>
+          <w:ilvl w:val="0"/>
+          <w:numId w:val="4"/>
+        </w:numPr>
+      </w:pPr>
+      <w:hyperlink r:id="rId9" w:history="1">
         <w:r>
           <w:rPr>
             <w:rStyle w:val="Hyperlink"/>
@@ -39,7 +408,778 @@
           <w:t>https://pastecode.io/s/x9v7iq1p</w:t>
         </w:r>
       </w:hyperlink>
-    </w:p>
+      <w:r>
+        <w:t xml:space="preserve">    /  </w:t>
+      </w:r>
+      <w:hyperlink r:id="rId10" w:history="1">
+        <w:r>
+          <w:rPr>
+            <w:rStyle w:val="Hyperlink"/>
+          </w:rPr>
+          <w:t>https://youtu.be/6FitlbrpjlQ?si=flo0i44KvQ7dFFug</w:t>
+        </w:r>
+      </w:hyperlink>
+      <w:r>
+        <w:t xml:space="preserve">  by </w:t>
+      </w:r>
+      <w:r>
+        <w:t>@GatsbyDev</w:t>
+      </w:r>
+      <w:r>
+        <w:t xml:space="preserve"> on </w:t>
+      </w:r>
+      <w:r>
+        <w:t>YouTube</w:t>
+      </w:r>
+    </w:p>
+    <w:p>
+      <w:pPr>
+        <w:pStyle w:val="ListParagraph"/>
+        <w:numPr>
+          <w:ilvl w:val="0"/>
+          <w:numId w:val="4"/>
+        </w:numPr>
+      </w:pPr>
+      <w:r>
+        <w:t xml:space="preserve"> </w:t>
+      </w:r>
+      <w:r>
+        <w:tab/>
+      </w:r>
+      <w:r>
+        <w:t>used as an example for building the player movement</w:t>
+      </w:r>
+      <w:r>
+        <w:t xml:space="preserve"> in </w:t>
+      </w:r>
+      <w:proofErr w:type="spellStart"/>
+      <w:r>
+        <w:t>player.cs</w:t>
+      </w:r>
+      <w:proofErr w:type="spellEnd"/>
+      <w:r>
+        <w:t xml:space="preserve">, </w:t>
+      </w:r>
+      <w:r>
+        <w:tab/>
+      </w:r>
+      <w:r>
+        <w:tab/>
+      </w:r>
+      <w:r>
+        <w:tab/>
+      </w:r>
+      <w:r>
+        <w:tab/>
+      </w:r>
+      <w:r>
+        <w:t xml:space="preserve">but </w:t>
+      </w:r>
+      <w:r>
+        <w:rPr>
+          <w:u w:val="single"/>
+        </w:rPr>
+        <w:t>not directly used in final project</w:t>
+      </w:r>
+      <w:r>
+        <w:t xml:space="preserve"> (in assets/scripts as </w:t>
+      </w:r>
+      <w:proofErr w:type="spellStart"/>
+      <w:r>
+        <w:t>example.cs</w:t>
+      </w:r>
+      <w:proofErr w:type="spellEnd"/>
+      <w:r>
+        <w:t>)</w:t>
+      </w:r>
+    </w:p>
+    <w:p>
+      <w:r>
+        <w:br/>
+      </w:r>
+      <w:r>
+        <w:tab/>
+      </w:r>
+    </w:p>
+    <w:p>
+      <w:pPr>
+        <w:pStyle w:val="ListParagraph"/>
+        <w:ind w:left="0"/>
+      </w:pPr>
+    </w:p>
+    <w:p>
+      <w:pPr>
+        <w:pStyle w:val="ListParagraph"/>
+        <w:ind w:left="0"/>
+        <w:rPr>
+          <w:sz w:val="32"/>
+          <w:szCs w:val="32"/>
+        </w:rPr>
+      </w:pPr>
+      <w:r>
+        <w:rPr>
+          <w:sz w:val="32"/>
+          <w:szCs w:val="32"/>
+        </w:rPr>
+        <w:lastRenderedPageBreak/>
+        <w:t>Criteria Met:</w:t>
+      </w:r>
+    </w:p>
+    <w:p>
+      <w:pPr>
+        <w:pStyle w:val="ListParagraph"/>
+        <w:numPr>
+          <w:ilvl w:val="0"/>
+          <w:numId w:val="7"/>
+        </w:numPr>
+      </w:pPr>
+      <w:r>
+        <w:t>Make use of Version Control</w:t>
+      </w:r>
+      <w:r>
+        <w:t>:</w:t>
+      </w:r>
+    </w:p>
+    <w:p>
+      <w:pPr>
+        <w:pStyle w:val="ListParagraph"/>
+        <w:numPr>
+          <w:ilvl w:val="0"/>
+          <w:numId w:val="6"/>
+        </w:numPr>
+      </w:pPr>
+      <w:r>
+        <w:t>Version control branches used to separate work on certain features &amp; assets.</w:t>
+      </w:r>
+    </w:p>
+    <w:p>
+      <w:pPr>
+        <w:pStyle w:val="ListParagraph"/>
+        <w:numPr>
+          <w:ilvl w:val="0"/>
+          <w:numId w:val="7"/>
+        </w:numPr>
+      </w:pPr>
+      <w:r>
+        <w:t>B</w:t>
+      </w:r>
+      <w:r>
+        <w:t>ehaviour implemented through C# Scripts</w:t>
+      </w:r>
+    </w:p>
+    <w:p>
+      <w:pPr>
+        <w:pStyle w:val="ListParagraph"/>
+        <w:numPr>
+          <w:ilvl w:val="1"/>
+          <w:numId w:val="7"/>
+        </w:numPr>
+      </w:pPr>
+    </w:p>
+    <w:p>
+      <w:pPr>
+        <w:pStyle w:val="ListParagraph"/>
+        <w:numPr>
+          <w:ilvl w:val="0"/>
+          <w:numId w:val="7"/>
+        </w:numPr>
+      </w:pPr>
+      <w:r>
+        <w:t>User input through keyboard or controller</w:t>
+      </w:r>
+      <w:r>
+        <w:t xml:space="preserve"> &amp; a</w:t>
+      </w:r>
+      <w:r>
+        <w:t>t least one object that the player has control over</w:t>
+      </w:r>
+    </w:p>
+    <w:p>
+      <w:pPr>
+        <w:pStyle w:val="ListParagraph"/>
+        <w:numPr>
+          <w:ilvl w:val="1"/>
+          <w:numId w:val="7"/>
+        </w:numPr>
+      </w:pPr>
+      <w:r>
+        <w:t>You control a monstrous player character that can walk, jump</w:t>
+      </w:r>
+      <w:r>
+        <w:t xml:space="preserve"> </w:t>
+      </w:r>
+      <w:r>
+        <w:t xml:space="preserve">and even shoot lasers with </w:t>
+      </w:r>
+      <w:r>
+        <w:t xml:space="preserve">input from the </w:t>
+      </w:r>
+      <w:r>
+        <w:t>keyboard</w:t>
+      </w:r>
+    </w:p>
+    <w:p>
+      <w:pPr>
+        <w:pStyle w:val="ListParagraph"/>
+        <w:numPr>
+          <w:ilvl w:val="0"/>
+          <w:numId w:val="7"/>
+        </w:numPr>
+      </w:pPr>
+      <w:r>
+        <w:t>A</w:t>
+      </w:r>
+      <w:r>
+        <w:t>t least two objects that can interact with each other</w:t>
+      </w:r>
+      <w:r>
+        <w:t xml:space="preserve">. </w:t>
+      </w:r>
+      <w:r>
+        <w:t>One of these might be the player-controlled objec</w:t>
+      </w:r>
+      <w:r>
+        <w:t>t</w:t>
+      </w:r>
+    </w:p>
+    <w:p>
+      <w:pPr>
+        <w:pStyle w:val="ListParagraph"/>
+        <w:numPr>
+          <w:ilvl w:val="1"/>
+          <w:numId w:val="7"/>
+        </w:numPr>
+      </w:pPr>
+      <w:r>
+        <w:t>The buildings, power cores &amp; bunker all take damage and break from your attacks</w:t>
+      </w:r>
+    </w:p>
+    <w:p>
+      <w:pPr>
+        <w:pStyle w:val="ListParagraph"/>
+        <w:numPr>
+          <w:ilvl w:val="0"/>
+          <w:numId w:val="7"/>
+        </w:numPr>
+      </w:pPr>
+      <w:r>
+        <w:t>At least one object that is primarily driven through the physics system</w:t>
+      </w:r>
+      <w:r>
+        <w:t xml:space="preserve">. </w:t>
+      </w:r>
+      <w:r>
+        <w:t>This may also be the player-controlled object</w:t>
+      </w:r>
+    </w:p>
+    <w:p>
+      <w:pPr>
+        <w:pStyle w:val="ListParagraph"/>
+        <w:numPr>
+          <w:ilvl w:val="1"/>
+          <w:numId w:val="7"/>
+        </w:numPr>
+      </w:pPr>
+      <w:r>
+        <w:t>The buildings are made from individual blocks that scatter when you attack or run through them</w:t>
+      </w:r>
+    </w:p>
+    <w:p>
+      <w:pPr>
+        <w:pStyle w:val="ListParagraph"/>
+        <w:numPr>
+          <w:ilvl w:val="0"/>
+          <w:numId w:val="7"/>
+        </w:numPr>
+      </w:pPr>
+      <w:r>
+        <w:t>Music</w:t>
+      </w:r>
+    </w:p>
+    <w:p>
+      <w:pPr>
+        <w:pStyle w:val="ListParagraph"/>
+        <w:numPr>
+          <w:ilvl w:val="1"/>
+          <w:numId w:val="7"/>
+        </w:numPr>
+      </w:pPr>
+      <w:r>
+        <w:t xml:space="preserve">Both the title screen and the main game </w:t>
+      </w:r>
+      <w:r>
+        <w:t>play different music as indicated above</w:t>
+      </w:r>
+    </w:p>
+    <w:p>
+      <w:pPr>
+        <w:pStyle w:val="ListParagraph"/>
+        <w:numPr>
+          <w:ilvl w:val="0"/>
+          <w:numId w:val="7"/>
+        </w:numPr>
+      </w:pPr>
+      <w:r>
+        <w:t xml:space="preserve"> Sound Effects</w:t>
+      </w:r>
+    </w:p>
+    <w:p>
+      <w:pPr>
+        <w:pStyle w:val="ListParagraph"/>
+        <w:numPr>
+          <w:ilvl w:val="1"/>
+          <w:numId w:val="7"/>
+        </w:numPr>
+      </w:pPr>
+      <w:r>
+        <w:t>Explosions create a “boom” noise, when you step; you stomp, and you can roar to strike fear into the hearts of your enemies/prey</w:t>
+      </w:r>
+    </w:p>
+    <w:p>
+      <w:pPr>
+        <w:pStyle w:val="ListParagraph"/>
+        <w:numPr>
+          <w:ilvl w:val="0"/>
+          <w:numId w:val="7"/>
+        </w:numPr>
+      </w:pPr>
+      <w:r>
+        <w:t>Use of the inspector to expose variables</w:t>
+      </w:r>
+    </w:p>
+    <w:p>
+      <w:pPr>
+        <w:pStyle w:val="ListParagraph"/>
+        <w:numPr>
+          <w:ilvl w:val="1"/>
+          <w:numId w:val="7"/>
+        </w:numPr>
+      </w:pPr>
+    </w:p>
+    <w:p>
+      <w:pPr>
+        <w:pStyle w:val="ListParagraph"/>
+        <w:numPr>
+          <w:ilvl w:val="0"/>
+          <w:numId w:val="7"/>
+        </w:numPr>
+      </w:pPr>
+      <w:r>
+        <w:t>A random element (use of Mathf.Random or equivalent)</w:t>
+      </w:r>
+    </w:p>
+    <w:p>
+      <w:pPr>
+        <w:pStyle w:val="ListParagraph"/>
+        <w:numPr>
+          <w:ilvl w:val="1"/>
+          <w:numId w:val="7"/>
+        </w:numPr>
+      </w:pPr>
+      <w:r>
+        <w:t>The power cores have randomly generated x &amp; z co-ordinates that they get on Awake</w:t>
+      </w:r>
+    </w:p>
+    <w:p>
+      <w:pPr>
+        <w:pStyle w:val="ListParagraph"/>
+        <w:numPr>
+          <w:ilvl w:val="1"/>
+          <w:numId w:val="7"/>
+        </w:numPr>
+      </w:pPr>
+      <w:r>
+        <w:t xml:space="preserve"> The explosions, footsteps and roars all use audio clips randomly selected from an array</w:t>
+      </w:r>
+    </w:p>
+    <w:p>
+      <w:pPr>
+        <w:pStyle w:val="ListParagraph"/>
+        <w:numPr>
+          <w:ilvl w:val="0"/>
+          <w:numId w:val="7"/>
+        </w:numPr>
+      </w:pPr>
+      <w:r>
+        <w:t>The game is built to an executable</w:t>
+      </w:r>
+    </w:p>
+    <w:p>
+      <w:pPr>
+        <w:pStyle w:val="ListParagraph"/>
+        <w:numPr>
+          <w:ilvl w:val="1"/>
+          <w:numId w:val="7"/>
+        </w:numPr>
+      </w:pPr>
+      <w:r>
+        <w:t>Yes</w:t>
+      </w:r>
+    </w:p>
+    <w:p>
+      <w:pPr>
+        <w:pStyle w:val="ListParagraph"/>
+        <w:ind w:left="0"/>
+      </w:pPr>
+    </w:p>
+    <w:p>
+      <w:pPr>
+        <w:pStyle w:val="ListParagraph"/>
+        <w:ind w:left="0"/>
+      </w:pPr>
+    </w:p>
+    <w:p>
+      <w:pPr>
+        <w:pStyle w:val="ListParagraph"/>
+        <w:ind w:left="0"/>
+      </w:pPr>
+    </w:p>
+    <w:p>
+      <w:pPr>
+        <w:pStyle w:val="ListParagraph"/>
+        <w:ind w:left="0"/>
+      </w:pPr>
+    </w:p>
+    <w:p>
+      <w:pPr>
+        <w:pStyle w:val="ListParagraph"/>
+        <w:ind w:left="0"/>
+      </w:pPr>
+    </w:p>
+    <w:p>
+      <w:pPr>
+        <w:pStyle w:val="ListParagraph"/>
+        <w:ind w:left="0"/>
+      </w:pPr>
+    </w:p>
+    <w:p>
+      <w:pPr>
+        <w:pStyle w:val="ListParagraph"/>
+        <w:ind w:left="0"/>
+      </w:pPr>
+    </w:p>
+    <w:p>
+      <w:pPr>
+        <w:pStyle w:val="ListParagraph"/>
+        <w:ind w:left="0"/>
+      </w:pPr>
+    </w:p>
+    <w:p>
+      <w:pPr>
+        <w:pStyle w:val="ListParagraph"/>
+        <w:ind w:left="0"/>
+        <w:rPr>
+          <w:sz w:val="32"/>
+          <w:szCs w:val="32"/>
+        </w:rPr>
+      </w:pPr>
+      <w:r>
+        <w:rPr>
+          <w:sz w:val="32"/>
+          <w:szCs w:val="32"/>
+        </w:rPr>
+        <w:lastRenderedPageBreak/>
+        <w:t>Statement on AI usage</w:t>
+      </w:r>
+    </w:p>
+    <w:p>
+      <w:pPr>
+        <w:pStyle w:val="ListParagraph"/>
+        <w:ind w:left="0"/>
+        <w:rPr>
+          <w:u w:val="single"/>
+        </w:rPr>
+      </w:pPr>
+      <w:r>
+        <w:rPr>
+          <w:u w:val="single"/>
+        </w:rPr>
+        <w:t>No AI tools were used in this project.</w:t>
+      </w:r>
+    </w:p>
+    <w:p>
+      <w:pPr>
+        <w:pStyle w:val="ListParagraph"/>
+        <w:ind w:left="0"/>
+      </w:pPr>
+    </w:p>
+    <w:p>
+      <w:pPr>
+        <w:pStyle w:val="ListParagraph"/>
+        <w:ind w:left="0"/>
+      </w:pPr>
+    </w:p>
+    <w:p>
+      <w:pPr>
+        <w:pStyle w:val="ListParagraph"/>
+        <w:ind w:left="0"/>
+      </w:pPr>
+    </w:p>
+    <w:p>
+      <w:pPr>
+        <w:pStyle w:val="ListParagraph"/>
+        <w:ind w:left="0"/>
+      </w:pPr>
+    </w:p>
+    <w:p>
+      <w:pPr>
+        <w:pStyle w:val="ListParagraph"/>
+        <w:ind w:left="0"/>
+      </w:pPr>
+    </w:p>
+    <w:p>
+      <w:pPr>
+        <w:pStyle w:val="ListParagraph"/>
+        <w:ind w:left="0"/>
+      </w:pPr>
+    </w:p>
+    <w:p>
+      <w:pPr>
+        <w:pStyle w:val="ListParagraph"/>
+        <w:ind w:left="0"/>
+      </w:pPr>
+    </w:p>
+    <w:p>
+      <w:pPr>
+        <w:pStyle w:val="ListParagraph"/>
+        <w:ind w:left="0"/>
+      </w:pPr>
+    </w:p>
+    <w:p>
+      <w:pPr>
+        <w:pStyle w:val="ListParagraph"/>
+        <w:ind w:left="0"/>
+      </w:pPr>
+    </w:p>
+    <w:p>
+      <w:pPr>
+        <w:pStyle w:val="ListParagraph"/>
+        <w:ind w:left="0"/>
+      </w:pPr>
+    </w:p>
+    <w:p>
+      <w:pPr>
+        <w:pStyle w:val="ListParagraph"/>
+        <w:ind w:left="0"/>
+      </w:pPr>
+    </w:p>
+    <w:p>
+      <w:pPr>
+        <w:pStyle w:val="ListParagraph"/>
+        <w:ind w:left="0"/>
+      </w:pPr>
+    </w:p>
+    <w:p>
+      <w:pPr>
+        <w:pStyle w:val="ListParagraph"/>
+        <w:ind w:left="0"/>
+      </w:pPr>
+    </w:p>
+    <w:p>
+      <w:pPr>
+        <w:pStyle w:val="ListParagraph"/>
+        <w:ind w:left="0"/>
+      </w:pPr>
+    </w:p>
+    <w:p>
+      <w:pPr>
+        <w:pStyle w:val="ListParagraph"/>
+        <w:ind w:left="0"/>
+      </w:pPr>
+    </w:p>
+    <w:p>
+      <w:pPr>
+        <w:pStyle w:val="ListParagraph"/>
+        <w:ind w:left="0"/>
+      </w:pPr>
+    </w:p>
+    <w:p>
+      <w:pPr>
+        <w:pStyle w:val="ListParagraph"/>
+        <w:ind w:left="0"/>
+      </w:pPr>
+    </w:p>
+    <w:p>
+      <w:pPr>
+        <w:pStyle w:val="ListParagraph"/>
+        <w:ind w:left="0"/>
+      </w:pPr>
+    </w:p>
+    <w:p>
+      <w:pPr>
+        <w:pStyle w:val="ListParagraph"/>
+        <w:ind w:left="0"/>
+      </w:pPr>
+    </w:p>
+    <w:p>
+      <w:pPr>
+        <w:pStyle w:val="ListParagraph"/>
+        <w:ind w:left="0"/>
+      </w:pPr>
+    </w:p>
+    <w:p>
+      <w:pPr>
+        <w:pStyle w:val="ListParagraph"/>
+        <w:ind w:left="0"/>
+      </w:pPr>
+    </w:p>
+    <w:p>
+      <w:pPr>
+        <w:pStyle w:val="ListParagraph"/>
+        <w:ind w:left="0"/>
+      </w:pPr>
+    </w:p>
+    <w:p>
+      <w:pPr>
+        <w:pStyle w:val="ListParagraph"/>
+        <w:ind w:left="0"/>
+      </w:pPr>
+    </w:p>
+    <w:p>
+      <w:pPr>
+        <w:pStyle w:val="ListParagraph"/>
+        <w:ind w:left="0"/>
+      </w:pPr>
+    </w:p>
+    <w:p>
+      <w:pPr>
+        <w:pStyle w:val="ListParagraph"/>
+        <w:ind w:left="0"/>
+      </w:pPr>
+    </w:p>
+    <w:p>
+      <w:pPr>
+        <w:pStyle w:val="ListParagraph"/>
+        <w:ind w:left="0"/>
+      </w:pPr>
+    </w:p>
+    <w:p>
+      <w:pPr>
+        <w:pStyle w:val="ListParagraph"/>
+        <w:ind w:left="0"/>
+      </w:pPr>
+    </w:p>
+    <w:p>
+      <w:pPr>
+        <w:pStyle w:val="ListParagraph"/>
+        <w:ind w:left="0"/>
+      </w:pPr>
+    </w:p>
+    <w:p>
+      <w:pPr>
+        <w:pStyle w:val="ListParagraph"/>
+        <w:ind w:left="0"/>
+      </w:pPr>
+    </w:p>
+    <w:p>
+      <w:pPr>
+        <w:pStyle w:val="ListParagraph"/>
+        <w:ind w:left="0"/>
+      </w:pPr>
+      <w:r>
+        <w:br/>
+      </w:r>
+      <w:r>
+        <w:sym w:font="Symbol" w:char="F0B7"/>
+      </w:r>
+      <w:r>
+        <w:t xml:space="preserve"> A discussion of the three most interesting parts of your time developing the game</w:t>
+      </w:r>
+      <w:r>
+        <w:br/>
+        <w:t>(approx. 1-2 pages). You should make sensible use of code snippets, pseudocode, or</w:t>
+      </w:r>
+      <w:r>
+        <w:br/>
+        <w:t>diagrams to support your discussion.</w:t>
+      </w:r>
+      <w:r>
+        <w:br/>
+        <w:t>o This could be an elegant solution to a task</w:t>
+      </w:r>
+      <w:r>
+        <w:br/>
+        <w:t>o A complex bug that you fixed</w:t>
+      </w:r>
+      <w:r>
+        <w:br/>
+        <w:t>o A feature that you made more efficient through optimisation</w:t>
+      </w:r>
+      <w:r>
+        <w:br/>
+        <w:t>o A feature that is well executed within the game</w:t>
+      </w:r>
+      <w:r>
+        <w:br/>
+        <w:t>o A lesson learned about game development</w:t>
+      </w:r>
+    </w:p>
+    <w:p>
+      <w:pPr>
+        <w:pStyle w:val="ListParagraph"/>
+        <w:ind w:left="0"/>
+      </w:pPr>
+    </w:p>
+    <w:p>
+      <w:pPr>
+        <w:pStyle w:val="ListParagraph"/>
+        <w:ind w:left="0"/>
+      </w:pPr>
+      <w:r>
+        <w:br/>
+      </w:r>
+      <w:r>
+        <w:sym w:font="Symbol" w:char="F0B7"/>
+      </w:r>
+      <w:r>
+        <w:t xml:space="preserve"> A critical evaluation of the project and your own work. You will discuss the successes of</w:t>
+      </w:r>
+      <w:r>
+        <w:t xml:space="preserve"> </w:t>
+      </w:r>
+      <w:r>
+        <w:t>the work and where it can be improved. You will also discuss your own performance and</w:t>
+      </w:r>
+      <w:r>
+        <w:t xml:space="preserve"> </w:t>
+      </w:r>
+      <w:r>
+        <w:t>lessons learned for any future work. (approx. 0.5-1 page)</w:t>
+      </w:r>
+    </w:p>
+    <w:p>
+      <w:pPr>
+        <w:pStyle w:val="ListParagraph"/>
+        <w:ind w:left="0"/>
+      </w:pPr>
+      <w:r>
+        <w:tab/>
+      </w:r>
+    </w:p>
+    <w:p>
+      <w:pPr>
+        <w:pStyle w:val="ListParagraph"/>
+        <w:ind w:left="0"/>
+      </w:pPr>
+      <w:r>
+        <w:tab/>
+        <w:t xml:space="preserve">#animation &amp; more player characters </w:t>
+      </w:r>
+    </w:p>
+    <w:p>
+      <w:r>
+        <w:tab/>
+        <w:t>#mention version control – further feature branching</w:t>
+      </w:r>
+    </w:p>
+    <w:p>
+      <w:r>
+        <w:tab/>
+        <w:t>#lack of foresight/planning on bug capturing for discussion</w:t>
+      </w:r>
+    </w:p>
+    <w:p/>
+    <w:p/>
     <w:p/>
     <w:sectPr>
       <w:pgSz w:w="11906" w:h="16838"/>
@@ -49,6 +1189,823 @@
     </w:sectPr>
   </w:body>
 </w:document>
+</file>
+
+<file path=word/numbering.xml><?xml version="1.0" encoding="utf-8"?>
+<w:numbering xmlns:wpc="http://schemas.microsoft.com/office/word/2010/wordprocessingCanvas" xmlns:cx="http://schemas.microsoft.com/office/drawing/2014/chartex" xmlns:cx1="http://schemas.microsoft.com/office/drawing/2015/9/8/chartex" xmlns:cx2="http://schemas.microsoft.com/office/drawing/2015/10/21/chartex" xmlns:cx3="http://schemas.microsoft.com/office/drawing/2016/5/9/chartex" xmlns:cx4="http://schemas.microsoft.com/office/drawing/2016/5/10/chartex" xmlns:cx5="http://schemas.microsoft.com/office/drawing/2016/5/11/chartex" xmlns:cx6="http://schemas.microsoft.com/office/drawing/2016/5/12/chartex" xmlns:cx7="http://schemas.microsoft.com/office/drawing/2016/5/13/chartex" xmlns:cx8="http://schemas.microsoft.com/office/drawing/2016/5/14/chartex" xmlns:mc="http://schemas.openxmlformats.org/markup-compatibility/2006" xmlns:aink="http://schemas.microsoft.com/office/drawing/2016/ink" xmlns:am3d="http://schemas.microsoft.com/office/drawing/2017/model3d" xmlns:o="urn:schemas-microsoft-com:office:office" xmlns:oel="http://schemas.microsoft.com/office/2019/extlst" xmlns:r="http://schemas.openxmlformats.org/officeDocument/2006/relationships" xmlns:m="http://schemas.openxmlformats.org/officeDocument/2006/math" xmlns:v="urn:schemas-microsoft-com:vml" xmlns:wp14="http://schemas.microsoft.com/office/word/2010/wordprocessingDrawing" xmlns:wp="http://schemas.openxmlformats.org/drawingml/2006/wordprocessingDrawing" xmlns:w10="urn:schemas-microsoft-com:office:word" xmlns:w="http://schemas.openxmlformats.org/wordprocessingml/2006/main" xmlns:w14="http://schemas.microsoft.com/office/word/2010/wordml" xmlns:w15="http://schemas.microsoft.com/office/word/2012/wordml" xmlns:w16cex="http://schemas.microsoft.com/office/word/2018/wordml/cex" xmlns:w16cid="http://schemas.microsoft.com/office/word/2016/wordml/cid" xmlns:w16="http://schemas.microsoft.com/office/word/2018/wordml" xmlns:w16du="http://schemas.microsoft.com/office/word/2023/wordml/word16du" xmlns:w16sdtdh="http://schemas.microsoft.com/office/word/2020/wordml/sdtdatahash" xmlns:w16sdtfl="http://schemas.microsoft.com/office/word/2024/wordml/sdtformatlock" xmlns:w16se="http://schemas.microsoft.com/office/word/2015/wordml/symex" xmlns:wpg="http://schemas.microsoft.com/office/word/2010/wordprocessingGroup" xmlns:wpi="http://schemas.microsoft.com/office/word/2010/wordprocessingInk" xmlns:wne="http://schemas.microsoft.com/office/word/2006/wordml" xmlns:wps="http://schemas.microsoft.com/office/word/2010/wordprocessingShape" mc:Ignorable="w14 w15 w16se w16cid w16 w16cex w16sdtdh w16sdtfl w16du wp14">
+  <w:abstractNum w:abstractNumId="0" w15:restartNumberingAfterBreak="0">
+    <w:nsid w:val="222813A8"/>
+    <w:multiLevelType w:val="hybridMultilevel"/>
+    <w:tmpl w:val="6DB40152"/>
+    <w:lvl w:ilvl="0" w:tplc="08090001">
+      <w:start w:val="1"/>
+      <w:numFmt w:val="bullet"/>
+      <w:lvlText w:val=""/>
+      <w:lvlJc w:val="left"/>
+      <w:pPr>
+        <w:ind w:left="720" w:hanging="360"/>
+      </w:pPr>
+      <w:rPr>
+        <w:rFonts w:ascii="Symbol" w:hAnsi="Symbol" w:hint="default"/>
+      </w:rPr>
+    </w:lvl>
+    <w:lvl w:ilvl="1" w:tplc="08090003" w:tentative="1">
+      <w:start w:val="1"/>
+      <w:numFmt w:val="bullet"/>
+      <w:lvlText w:val="o"/>
+      <w:lvlJc w:val="left"/>
+      <w:pPr>
+        <w:ind w:left="1440" w:hanging="360"/>
+      </w:pPr>
+      <w:rPr>
+        <w:rFonts w:ascii="Courier New" w:hAnsi="Courier New" w:cs="Courier New" w:hint="default"/>
+      </w:rPr>
+    </w:lvl>
+    <w:lvl w:ilvl="2" w:tplc="08090005" w:tentative="1">
+      <w:start w:val="1"/>
+      <w:numFmt w:val="bullet"/>
+      <w:lvlText w:val=""/>
+      <w:lvlJc w:val="left"/>
+      <w:pPr>
+        <w:ind w:left="2160" w:hanging="360"/>
+      </w:pPr>
+      <w:rPr>
+        <w:rFonts w:ascii="Wingdings" w:hAnsi="Wingdings" w:hint="default"/>
+      </w:rPr>
+    </w:lvl>
+    <w:lvl w:ilvl="3" w:tplc="08090001" w:tentative="1">
+      <w:start w:val="1"/>
+      <w:numFmt w:val="bullet"/>
+      <w:lvlText w:val=""/>
+      <w:lvlJc w:val="left"/>
+      <w:pPr>
+        <w:ind w:left="2880" w:hanging="360"/>
+      </w:pPr>
+      <w:rPr>
+        <w:rFonts w:ascii="Symbol" w:hAnsi="Symbol" w:hint="default"/>
+      </w:rPr>
+    </w:lvl>
+    <w:lvl w:ilvl="4" w:tplc="08090003" w:tentative="1">
+      <w:start w:val="1"/>
+      <w:numFmt w:val="bullet"/>
+      <w:lvlText w:val="o"/>
+      <w:lvlJc w:val="left"/>
+      <w:pPr>
+        <w:ind w:left="3600" w:hanging="360"/>
+      </w:pPr>
+      <w:rPr>
+        <w:rFonts w:ascii="Courier New" w:hAnsi="Courier New" w:cs="Courier New" w:hint="default"/>
+      </w:rPr>
+    </w:lvl>
+    <w:lvl w:ilvl="5" w:tplc="08090005" w:tentative="1">
+      <w:start w:val="1"/>
+      <w:numFmt w:val="bullet"/>
+      <w:lvlText w:val=""/>
+      <w:lvlJc w:val="left"/>
+      <w:pPr>
+        <w:ind w:left="4320" w:hanging="360"/>
+      </w:pPr>
+      <w:rPr>
+        <w:rFonts w:ascii="Wingdings" w:hAnsi="Wingdings" w:hint="default"/>
+      </w:rPr>
+    </w:lvl>
+    <w:lvl w:ilvl="6" w:tplc="08090001" w:tentative="1">
+      <w:start w:val="1"/>
+      <w:numFmt w:val="bullet"/>
+      <w:lvlText w:val=""/>
+      <w:lvlJc w:val="left"/>
+      <w:pPr>
+        <w:ind w:left="5040" w:hanging="360"/>
+      </w:pPr>
+      <w:rPr>
+        <w:rFonts w:ascii="Symbol" w:hAnsi="Symbol" w:hint="default"/>
+      </w:rPr>
+    </w:lvl>
+    <w:lvl w:ilvl="7" w:tplc="08090003" w:tentative="1">
+      <w:start w:val="1"/>
+      <w:numFmt w:val="bullet"/>
+      <w:lvlText w:val="o"/>
+      <w:lvlJc w:val="left"/>
+      <w:pPr>
+        <w:ind w:left="5760" w:hanging="360"/>
+      </w:pPr>
+      <w:rPr>
+        <w:rFonts w:ascii="Courier New" w:hAnsi="Courier New" w:cs="Courier New" w:hint="default"/>
+      </w:rPr>
+    </w:lvl>
+    <w:lvl w:ilvl="8" w:tplc="08090005" w:tentative="1">
+      <w:start w:val="1"/>
+      <w:numFmt w:val="bullet"/>
+      <w:lvlText w:val=""/>
+      <w:lvlJc w:val="left"/>
+      <w:pPr>
+        <w:ind w:left="6480" w:hanging="360"/>
+      </w:pPr>
+      <w:rPr>
+        <w:rFonts w:ascii="Wingdings" w:hAnsi="Wingdings" w:hint="default"/>
+      </w:rPr>
+    </w:lvl>
+  </w:abstractNum>
+  <w:abstractNum w:abstractNumId="1" w15:restartNumberingAfterBreak="0">
+    <w:nsid w:val="237C0CAB"/>
+    <w:multiLevelType w:val="hybridMultilevel"/>
+    <w:tmpl w:val="54083172"/>
+    <w:lvl w:ilvl="0" w:tplc="08090001">
+      <w:start w:val="1"/>
+      <w:numFmt w:val="bullet"/>
+      <w:lvlText w:val=""/>
+      <w:lvlJc w:val="left"/>
+      <w:pPr>
+        <w:ind w:left="720" w:hanging="360"/>
+      </w:pPr>
+      <w:rPr>
+        <w:rFonts w:ascii="Symbol" w:hAnsi="Symbol" w:hint="default"/>
+      </w:rPr>
+    </w:lvl>
+    <w:lvl w:ilvl="1" w:tplc="08090003" w:tentative="1">
+      <w:start w:val="1"/>
+      <w:numFmt w:val="bullet"/>
+      <w:lvlText w:val="o"/>
+      <w:lvlJc w:val="left"/>
+      <w:pPr>
+        <w:ind w:left="1440" w:hanging="360"/>
+      </w:pPr>
+      <w:rPr>
+        <w:rFonts w:ascii="Courier New" w:hAnsi="Courier New" w:cs="Courier New" w:hint="default"/>
+      </w:rPr>
+    </w:lvl>
+    <w:lvl w:ilvl="2" w:tplc="08090005" w:tentative="1">
+      <w:start w:val="1"/>
+      <w:numFmt w:val="bullet"/>
+      <w:lvlText w:val=""/>
+      <w:lvlJc w:val="left"/>
+      <w:pPr>
+        <w:ind w:left="2160" w:hanging="360"/>
+      </w:pPr>
+      <w:rPr>
+        <w:rFonts w:ascii="Wingdings" w:hAnsi="Wingdings" w:hint="default"/>
+      </w:rPr>
+    </w:lvl>
+    <w:lvl w:ilvl="3" w:tplc="08090001" w:tentative="1">
+      <w:start w:val="1"/>
+      <w:numFmt w:val="bullet"/>
+      <w:lvlText w:val=""/>
+      <w:lvlJc w:val="left"/>
+      <w:pPr>
+        <w:ind w:left="2880" w:hanging="360"/>
+      </w:pPr>
+      <w:rPr>
+        <w:rFonts w:ascii="Symbol" w:hAnsi="Symbol" w:hint="default"/>
+      </w:rPr>
+    </w:lvl>
+    <w:lvl w:ilvl="4" w:tplc="08090003" w:tentative="1">
+      <w:start w:val="1"/>
+      <w:numFmt w:val="bullet"/>
+      <w:lvlText w:val="o"/>
+      <w:lvlJc w:val="left"/>
+      <w:pPr>
+        <w:ind w:left="3600" w:hanging="360"/>
+      </w:pPr>
+      <w:rPr>
+        <w:rFonts w:ascii="Courier New" w:hAnsi="Courier New" w:cs="Courier New" w:hint="default"/>
+      </w:rPr>
+    </w:lvl>
+    <w:lvl w:ilvl="5" w:tplc="08090005" w:tentative="1">
+      <w:start w:val="1"/>
+      <w:numFmt w:val="bullet"/>
+      <w:lvlText w:val=""/>
+      <w:lvlJc w:val="left"/>
+      <w:pPr>
+        <w:ind w:left="4320" w:hanging="360"/>
+      </w:pPr>
+      <w:rPr>
+        <w:rFonts w:ascii="Wingdings" w:hAnsi="Wingdings" w:hint="default"/>
+      </w:rPr>
+    </w:lvl>
+    <w:lvl w:ilvl="6" w:tplc="08090001" w:tentative="1">
+      <w:start w:val="1"/>
+      <w:numFmt w:val="bullet"/>
+      <w:lvlText w:val=""/>
+      <w:lvlJc w:val="left"/>
+      <w:pPr>
+        <w:ind w:left="5040" w:hanging="360"/>
+      </w:pPr>
+      <w:rPr>
+        <w:rFonts w:ascii="Symbol" w:hAnsi="Symbol" w:hint="default"/>
+      </w:rPr>
+    </w:lvl>
+    <w:lvl w:ilvl="7" w:tplc="08090003" w:tentative="1">
+      <w:start w:val="1"/>
+      <w:numFmt w:val="bullet"/>
+      <w:lvlText w:val="o"/>
+      <w:lvlJc w:val="left"/>
+      <w:pPr>
+        <w:ind w:left="5760" w:hanging="360"/>
+      </w:pPr>
+      <w:rPr>
+        <w:rFonts w:ascii="Courier New" w:hAnsi="Courier New" w:cs="Courier New" w:hint="default"/>
+      </w:rPr>
+    </w:lvl>
+    <w:lvl w:ilvl="8" w:tplc="08090005" w:tentative="1">
+      <w:start w:val="1"/>
+      <w:numFmt w:val="bullet"/>
+      <w:lvlText w:val=""/>
+      <w:lvlJc w:val="left"/>
+      <w:pPr>
+        <w:ind w:left="6480" w:hanging="360"/>
+      </w:pPr>
+      <w:rPr>
+        <w:rFonts w:ascii="Wingdings" w:hAnsi="Wingdings" w:hint="default"/>
+      </w:rPr>
+    </w:lvl>
+  </w:abstractNum>
+  <w:abstractNum w:abstractNumId="2" w15:restartNumberingAfterBreak="0">
+    <w:nsid w:val="2BFB6E6C"/>
+    <w:multiLevelType w:val="hybridMultilevel"/>
+    <w:tmpl w:val="63DAFABA"/>
+    <w:lvl w:ilvl="0" w:tplc="08090009">
+      <w:start w:val="1"/>
+      <w:numFmt w:val="bullet"/>
+      <w:lvlText w:val=""/>
+      <w:lvlJc w:val="left"/>
+      <w:pPr>
+        <w:ind w:left="720" w:hanging="360"/>
+      </w:pPr>
+      <w:rPr>
+        <w:rFonts w:ascii="Wingdings" w:hAnsi="Wingdings" w:hint="default"/>
+      </w:rPr>
+    </w:lvl>
+    <w:lvl w:ilvl="1" w:tplc="0809000D">
+      <w:start w:val="1"/>
+      <w:numFmt w:val="bullet"/>
+      <w:lvlText w:val=""/>
+      <w:lvlJc w:val="left"/>
+      <w:pPr>
+        <w:ind w:left="1080" w:hanging="360"/>
+      </w:pPr>
+      <w:rPr>
+        <w:rFonts w:ascii="Wingdings" w:hAnsi="Wingdings" w:hint="default"/>
+      </w:rPr>
+    </w:lvl>
+    <w:lvl w:ilvl="2" w:tplc="08090005" w:tentative="1">
+      <w:start w:val="1"/>
+      <w:numFmt w:val="bullet"/>
+      <w:lvlText w:val=""/>
+      <w:lvlJc w:val="left"/>
+      <w:pPr>
+        <w:ind w:left="2160" w:hanging="360"/>
+      </w:pPr>
+      <w:rPr>
+        <w:rFonts w:ascii="Wingdings" w:hAnsi="Wingdings" w:hint="default"/>
+      </w:rPr>
+    </w:lvl>
+    <w:lvl w:ilvl="3" w:tplc="08090001" w:tentative="1">
+      <w:start w:val="1"/>
+      <w:numFmt w:val="bullet"/>
+      <w:lvlText w:val=""/>
+      <w:lvlJc w:val="left"/>
+      <w:pPr>
+        <w:ind w:left="2880" w:hanging="360"/>
+      </w:pPr>
+      <w:rPr>
+        <w:rFonts w:ascii="Symbol" w:hAnsi="Symbol" w:hint="default"/>
+      </w:rPr>
+    </w:lvl>
+    <w:lvl w:ilvl="4" w:tplc="08090003" w:tentative="1">
+      <w:start w:val="1"/>
+      <w:numFmt w:val="bullet"/>
+      <w:lvlText w:val="o"/>
+      <w:lvlJc w:val="left"/>
+      <w:pPr>
+        <w:ind w:left="3600" w:hanging="360"/>
+      </w:pPr>
+      <w:rPr>
+        <w:rFonts w:ascii="Courier New" w:hAnsi="Courier New" w:cs="Courier New" w:hint="default"/>
+      </w:rPr>
+    </w:lvl>
+    <w:lvl w:ilvl="5" w:tplc="08090005" w:tentative="1">
+      <w:start w:val="1"/>
+      <w:numFmt w:val="bullet"/>
+      <w:lvlText w:val=""/>
+      <w:lvlJc w:val="left"/>
+      <w:pPr>
+        <w:ind w:left="4320" w:hanging="360"/>
+      </w:pPr>
+      <w:rPr>
+        <w:rFonts w:ascii="Wingdings" w:hAnsi="Wingdings" w:hint="default"/>
+      </w:rPr>
+    </w:lvl>
+    <w:lvl w:ilvl="6" w:tplc="08090001" w:tentative="1">
+      <w:start w:val="1"/>
+      <w:numFmt w:val="bullet"/>
+      <w:lvlText w:val=""/>
+      <w:lvlJc w:val="left"/>
+      <w:pPr>
+        <w:ind w:left="5040" w:hanging="360"/>
+      </w:pPr>
+      <w:rPr>
+        <w:rFonts w:ascii="Symbol" w:hAnsi="Symbol" w:hint="default"/>
+      </w:rPr>
+    </w:lvl>
+    <w:lvl w:ilvl="7" w:tplc="08090003" w:tentative="1">
+      <w:start w:val="1"/>
+      <w:numFmt w:val="bullet"/>
+      <w:lvlText w:val="o"/>
+      <w:lvlJc w:val="left"/>
+      <w:pPr>
+        <w:ind w:left="5760" w:hanging="360"/>
+      </w:pPr>
+      <w:rPr>
+        <w:rFonts w:ascii="Courier New" w:hAnsi="Courier New" w:cs="Courier New" w:hint="default"/>
+      </w:rPr>
+    </w:lvl>
+    <w:lvl w:ilvl="8" w:tplc="08090005" w:tentative="1">
+      <w:start w:val="1"/>
+      <w:numFmt w:val="bullet"/>
+      <w:lvlText w:val=""/>
+      <w:lvlJc w:val="left"/>
+      <w:pPr>
+        <w:ind w:left="6480" w:hanging="360"/>
+      </w:pPr>
+      <w:rPr>
+        <w:rFonts w:ascii="Wingdings" w:hAnsi="Wingdings" w:hint="default"/>
+      </w:rPr>
+    </w:lvl>
+  </w:abstractNum>
+  <w:abstractNum w:abstractNumId="3" w15:restartNumberingAfterBreak="0">
+    <w:nsid w:val="2CB96B69"/>
+    <w:multiLevelType w:val="hybridMultilevel"/>
+    <w:tmpl w:val="CC22A904"/>
+    <w:lvl w:ilvl="0" w:tplc="08090001">
+      <w:start w:val="1"/>
+      <w:numFmt w:val="bullet"/>
+      <w:lvlText w:val=""/>
+      <w:lvlJc w:val="left"/>
+      <w:pPr>
+        <w:ind w:left="720" w:hanging="360"/>
+      </w:pPr>
+      <w:rPr>
+        <w:rFonts w:ascii="Symbol" w:hAnsi="Symbol" w:hint="default"/>
+      </w:rPr>
+    </w:lvl>
+    <w:lvl w:ilvl="1" w:tplc="08090003">
+      <w:start w:val="1"/>
+      <w:numFmt w:val="bullet"/>
+      <w:lvlText w:val="o"/>
+      <w:lvlJc w:val="left"/>
+      <w:pPr>
+        <w:ind w:left="1440" w:hanging="360"/>
+      </w:pPr>
+      <w:rPr>
+        <w:rFonts w:ascii="Courier New" w:hAnsi="Courier New" w:cs="Courier New" w:hint="default"/>
+      </w:rPr>
+    </w:lvl>
+    <w:lvl w:ilvl="2" w:tplc="08090005">
+      <w:start w:val="1"/>
+      <w:numFmt w:val="bullet"/>
+      <w:lvlText w:val=""/>
+      <w:lvlJc w:val="left"/>
+      <w:pPr>
+        <w:ind w:left="2160" w:hanging="360"/>
+      </w:pPr>
+      <w:rPr>
+        <w:rFonts w:ascii="Wingdings" w:hAnsi="Wingdings" w:hint="default"/>
+      </w:rPr>
+    </w:lvl>
+    <w:lvl w:ilvl="3" w:tplc="08090001" w:tentative="1">
+      <w:start w:val="1"/>
+      <w:numFmt w:val="bullet"/>
+      <w:lvlText w:val=""/>
+      <w:lvlJc w:val="left"/>
+      <w:pPr>
+        <w:ind w:left="2880" w:hanging="360"/>
+      </w:pPr>
+      <w:rPr>
+        <w:rFonts w:ascii="Symbol" w:hAnsi="Symbol" w:hint="default"/>
+      </w:rPr>
+    </w:lvl>
+    <w:lvl w:ilvl="4" w:tplc="08090003" w:tentative="1">
+      <w:start w:val="1"/>
+      <w:numFmt w:val="bullet"/>
+      <w:lvlText w:val="o"/>
+      <w:lvlJc w:val="left"/>
+      <w:pPr>
+        <w:ind w:left="3600" w:hanging="360"/>
+      </w:pPr>
+      <w:rPr>
+        <w:rFonts w:ascii="Courier New" w:hAnsi="Courier New" w:cs="Courier New" w:hint="default"/>
+      </w:rPr>
+    </w:lvl>
+    <w:lvl w:ilvl="5" w:tplc="08090005" w:tentative="1">
+      <w:start w:val="1"/>
+      <w:numFmt w:val="bullet"/>
+      <w:lvlText w:val=""/>
+      <w:lvlJc w:val="left"/>
+      <w:pPr>
+        <w:ind w:left="4320" w:hanging="360"/>
+      </w:pPr>
+      <w:rPr>
+        <w:rFonts w:ascii="Wingdings" w:hAnsi="Wingdings" w:hint="default"/>
+      </w:rPr>
+    </w:lvl>
+    <w:lvl w:ilvl="6" w:tplc="08090001" w:tentative="1">
+      <w:start w:val="1"/>
+      <w:numFmt w:val="bullet"/>
+      <w:lvlText w:val=""/>
+      <w:lvlJc w:val="left"/>
+      <w:pPr>
+        <w:ind w:left="5040" w:hanging="360"/>
+      </w:pPr>
+      <w:rPr>
+        <w:rFonts w:ascii="Symbol" w:hAnsi="Symbol" w:hint="default"/>
+      </w:rPr>
+    </w:lvl>
+    <w:lvl w:ilvl="7" w:tplc="08090003" w:tentative="1">
+      <w:start w:val="1"/>
+      <w:numFmt w:val="bullet"/>
+      <w:lvlText w:val="o"/>
+      <w:lvlJc w:val="left"/>
+      <w:pPr>
+        <w:ind w:left="5760" w:hanging="360"/>
+      </w:pPr>
+      <w:rPr>
+        <w:rFonts w:ascii="Courier New" w:hAnsi="Courier New" w:cs="Courier New" w:hint="default"/>
+      </w:rPr>
+    </w:lvl>
+    <w:lvl w:ilvl="8" w:tplc="08090005" w:tentative="1">
+      <w:start w:val="1"/>
+      <w:numFmt w:val="bullet"/>
+      <w:lvlText w:val=""/>
+      <w:lvlJc w:val="left"/>
+      <w:pPr>
+        <w:ind w:left="6480" w:hanging="360"/>
+      </w:pPr>
+      <w:rPr>
+        <w:rFonts w:ascii="Wingdings" w:hAnsi="Wingdings" w:hint="default"/>
+      </w:rPr>
+    </w:lvl>
+  </w:abstractNum>
+  <w:abstractNum w:abstractNumId="4" w15:restartNumberingAfterBreak="0">
+    <w:nsid w:val="3E5455F7"/>
+    <w:multiLevelType w:val="hybridMultilevel"/>
+    <w:tmpl w:val="4894E410"/>
+    <w:lvl w:ilvl="0" w:tplc="08090001">
+      <w:start w:val="1"/>
+      <w:numFmt w:val="bullet"/>
+      <w:lvlText w:val=""/>
+      <w:lvlJc w:val="left"/>
+      <w:pPr>
+        <w:ind w:left="720" w:hanging="360"/>
+      </w:pPr>
+      <w:rPr>
+        <w:rFonts w:ascii="Symbol" w:hAnsi="Symbol" w:hint="default"/>
+      </w:rPr>
+    </w:lvl>
+    <w:lvl w:ilvl="1" w:tplc="08090003">
+      <w:start w:val="1"/>
+      <w:numFmt w:val="bullet"/>
+      <w:lvlText w:val="o"/>
+      <w:lvlJc w:val="left"/>
+      <w:pPr>
+        <w:ind w:left="1440" w:hanging="360"/>
+      </w:pPr>
+      <w:rPr>
+        <w:rFonts w:ascii="Courier New" w:hAnsi="Courier New" w:cs="Courier New" w:hint="default"/>
+      </w:rPr>
+    </w:lvl>
+    <w:lvl w:ilvl="2" w:tplc="08090005">
+      <w:start w:val="1"/>
+      <w:numFmt w:val="bullet"/>
+      <w:lvlText w:val=""/>
+      <w:lvlJc w:val="left"/>
+      <w:pPr>
+        <w:ind w:left="2160" w:hanging="360"/>
+      </w:pPr>
+      <w:rPr>
+        <w:rFonts w:ascii="Wingdings" w:hAnsi="Wingdings" w:hint="default"/>
+      </w:rPr>
+    </w:lvl>
+    <w:lvl w:ilvl="3" w:tplc="08090001" w:tentative="1">
+      <w:start w:val="1"/>
+      <w:numFmt w:val="bullet"/>
+      <w:lvlText w:val=""/>
+      <w:lvlJc w:val="left"/>
+      <w:pPr>
+        <w:ind w:left="2880" w:hanging="360"/>
+      </w:pPr>
+      <w:rPr>
+        <w:rFonts w:ascii="Symbol" w:hAnsi="Symbol" w:hint="default"/>
+      </w:rPr>
+    </w:lvl>
+    <w:lvl w:ilvl="4" w:tplc="08090003" w:tentative="1">
+      <w:start w:val="1"/>
+      <w:numFmt w:val="bullet"/>
+      <w:lvlText w:val="o"/>
+      <w:lvlJc w:val="left"/>
+      <w:pPr>
+        <w:ind w:left="3600" w:hanging="360"/>
+      </w:pPr>
+      <w:rPr>
+        <w:rFonts w:ascii="Courier New" w:hAnsi="Courier New" w:cs="Courier New" w:hint="default"/>
+      </w:rPr>
+    </w:lvl>
+    <w:lvl w:ilvl="5" w:tplc="08090005" w:tentative="1">
+      <w:start w:val="1"/>
+      <w:numFmt w:val="bullet"/>
+      <w:lvlText w:val=""/>
+      <w:lvlJc w:val="left"/>
+      <w:pPr>
+        <w:ind w:left="4320" w:hanging="360"/>
+      </w:pPr>
+      <w:rPr>
+        <w:rFonts w:ascii="Wingdings" w:hAnsi="Wingdings" w:hint="default"/>
+      </w:rPr>
+    </w:lvl>
+    <w:lvl w:ilvl="6" w:tplc="08090001" w:tentative="1">
+      <w:start w:val="1"/>
+      <w:numFmt w:val="bullet"/>
+      <w:lvlText w:val=""/>
+      <w:lvlJc w:val="left"/>
+      <w:pPr>
+        <w:ind w:left="5040" w:hanging="360"/>
+      </w:pPr>
+      <w:rPr>
+        <w:rFonts w:ascii="Symbol" w:hAnsi="Symbol" w:hint="default"/>
+      </w:rPr>
+    </w:lvl>
+    <w:lvl w:ilvl="7" w:tplc="08090003" w:tentative="1">
+      <w:start w:val="1"/>
+      <w:numFmt w:val="bullet"/>
+      <w:lvlText w:val="o"/>
+      <w:lvlJc w:val="left"/>
+      <w:pPr>
+        <w:ind w:left="5760" w:hanging="360"/>
+      </w:pPr>
+      <w:rPr>
+        <w:rFonts w:ascii="Courier New" w:hAnsi="Courier New" w:cs="Courier New" w:hint="default"/>
+      </w:rPr>
+    </w:lvl>
+    <w:lvl w:ilvl="8" w:tplc="08090005" w:tentative="1">
+      <w:start w:val="1"/>
+      <w:numFmt w:val="bullet"/>
+      <w:lvlText w:val=""/>
+      <w:lvlJc w:val="left"/>
+      <w:pPr>
+        <w:ind w:left="6480" w:hanging="360"/>
+      </w:pPr>
+      <w:rPr>
+        <w:rFonts w:ascii="Wingdings" w:hAnsi="Wingdings" w:hint="default"/>
+      </w:rPr>
+    </w:lvl>
+  </w:abstractNum>
+  <w:abstractNum w:abstractNumId="5" w15:restartNumberingAfterBreak="0">
+    <w:nsid w:val="5FDA6D4D"/>
+    <w:multiLevelType w:val="hybridMultilevel"/>
+    <w:tmpl w:val="DB222A50"/>
+    <w:lvl w:ilvl="0" w:tplc="08090001">
+      <w:start w:val="1"/>
+      <w:numFmt w:val="bullet"/>
+      <w:lvlText w:val=""/>
+      <w:lvlJc w:val="left"/>
+      <w:pPr>
+        <w:ind w:left="1080" w:hanging="360"/>
+      </w:pPr>
+      <w:rPr>
+        <w:rFonts w:ascii="Symbol" w:hAnsi="Symbol" w:hint="default"/>
+      </w:rPr>
+    </w:lvl>
+    <w:lvl w:ilvl="1" w:tplc="08090003" w:tentative="1">
+      <w:start w:val="1"/>
+      <w:numFmt w:val="bullet"/>
+      <w:lvlText w:val="o"/>
+      <w:lvlJc w:val="left"/>
+      <w:pPr>
+        <w:ind w:left="1800" w:hanging="360"/>
+      </w:pPr>
+      <w:rPr>
+        <w:rFonts w:ascii="Courier New" w:hAnsi="Courier New" w:cs="Courier New" w:hint="default"/>
+      </w:rPr>
+    </w:lvl>
+    <w:lvl w:ilvl="2" w:tplc="08090005" w:tentative="1">
+      <w:start w:val="1"/>
+      <w:numFmt w:val="bullet"/>
+      <w:lvlText w:val=""/>
+      <w:lvlJc w:val="left"/>
+      <w:pPr>
+        <w:ind w:left="2520" w:hanging="360"/>
+      </w:pPr>
+      <w:rPr>
+        <w:rFonts w:ascii="Wingdings" w:hAnsi="Wingdings" w:hint="default"/>
+      </w:rPr>
+    </w:lvl>
+    <w:lvl w:ilvl="3" w:tplc="08090001" w:tentative="1">
+      <w:start w:val="1"/>
+      <w:numFmt w:val="bullet"/>
+      <w:lvlText w:val=""/>
+      <w:lvlJc w:val="left"/>
+      <w:pPr>
+        <w:ind w:left="3240" w:hanging="360"/>
+      </w:pPr>
+      <w:rPr>
+        <w:rFonts w:ascii="Symbol" w:hAnsi="Symbol" w:hint="default"/>
+      </w:rPr>
+    </w:lvl>
+    <w:lvl w:ilvl="4" w:tplc="08090003" w:tentative="1">
+      <w:start w:val="1"/>
+      <w:numFmt w:val="bullet"/>
+      <w:lvlText w:val="o"/>
+      <w:lvlJc w:val="left"/>
+      <w:pPr>
+        <w:ind w:left="3960" w:hanging="360"/>
+      </w:pPr>
+      <w:rPr>
+        <w:rFonts w:ascii="Courier New" w:hAnsi="Courier New" w:cs="Courier New" w:hint="default"/>
+      </w:rPr>
+    </w:lvl>
+    <w:lvl w:ilvl="5" w:tplc="08090005" w:tentative="1">
+      <w:start w:val="1"/>
+      <w:numFmt w:val="bullet"/>
+      <w:lvlText w:val=""/>
+      <w:lvlJc w:val="left"/>
+      <w:pPr>
+        <w:ind w:left="4680" w:hanging="360"/>
+      </w:pPr>
+      <w:rPr>
+        <w:rFonts w:ascii="Wingdings" w:hAnsi="Wingdings" w:hint="default"/>
+      </w:rPr>
+    </w:lvl>
+    <w:lvl w:ilvl="6" w:tplc="08090001" w:tentative="1">
+      <w:start w:val="1"/>
+      <w:numFmt w:val="bullet"/>
+      <w:lvlText w:val=""/>
+      <w:lvlJc w:val="left"/>
+      <w:pPr>
+        <w:ind w:left="5400" w:hanging="360"/>
+      </w:pPr>
+      <w:rPr>
+        <w:rFonts w:ascii="Symbol" w:hAnsi="Symbol" w:hint="default"/>
+      </w:rPr>
+    </w:lvl>
+    <w:lvl w:ilvl="7" w:tplc="08090003" w:tentative="1">
+      <w:start w:val="1"/>
+      <w:numFmt w:val="bullet"/>
+      <w:lvlText w:val="o"/>
+      <w:lvlJc w:val="left"/>
+      <w:pPr>
+        <w:ind w:left="6120" w:hanging="360"/>
+      </w:pPr>
+      <w:rPr>
+        <w:rFonts w:ascii="Courier New" w:hAnsi="Courier New" w:cs="Courier New" w:hint="default"/>
+      </w:rPr>
+    </w:lvl>
+    <w:lvl w:ilvl="8" w:tplc="08090005" w:tentative="1">
+      <w:start w:val="1"/>
+      <w:numFmt w:val="bullet"/>
+      <w:lvlText w:val=""/>
+      <w:lvlJc w:val="left"/>
+      <w:pPr>
+        <w:ind w:left="6840" w:hanging="360"/>
+      </w:pPr>
+      <w:rPr>
+        <w:rFonts w:ascii="Wingdings" w:hAnsi="Wingdings" w:hint="default"/>
+      </w:rPr>
+    </w:lvl>
+  </w:abstractNum>
+  <w:abstractNum w:abstractNumId="6" w15:restartNumberingAfterBreak="0">
+    <w:nsid w:val="6E8D53ED"/>
+    <w:multiLevelType w:val="hybridMultilevel"/>
+    <w:tmpl w:val="5D0CF3D4"/>
+    <w:lvl w:ilvl="0" w:tplc="0809000D">
+      <w:start w:val="1"/>
+      <w:numFmt w:val="bullet"/>
+      <w:lvlText w:val=""/>
+      <w:lvlJc w:val="left"/>
+      <w:pPr>
+        <w:ind w:left="1080" w:hanging="360"/>
+      </w:pPr>
+      <w:rPr>
+        <w:rFonts w:ascii="Wingdings" w:hAnsi="Wingdings" w:hint="default"/>
+      </w:rPr>
+    </w:lvl>
+    <w:lvl w:ilvl="1" w:tplc="08090003" w:tentative="1">
+      <w:start w:val="1"/>
+      <w:numFmt w:val="bullet"/>
+      <w:lvlText w:val="o"/>
+      <w:lvlJc w:val="left"/>
+      <w:pPr>
+        <w:ind w:left="1800" w:hanging="360"/>
+      </w:pPr>
+      <w:rPr>
+        <w:rFonts w:ascii="Courier New" w:hAnsi="Courier New" w:cs="Courier New" w:hint="default"/>
+      </w:rPr>
+    </w:lvl>
+    <w:lvl w:ilvl="2" w:tplc="08090005" w:tentative="1">
+      <w:start w:val="1"/>
+      <w:numFmt w:val="bullet"/>
+      <w:lvlText w:val=""/>
+      <w:lvlJc w:val="left"/>
+      <w:pPr>
+        <w:ind w:left="2520" w:hanging="360"/>
+      </w:pPr>
+      <w:rPr>
+        <w:rFonts w:ascii="Wingdings" w:hAnsi="Wingdings" w:hint="default"/>
+      </w:rPr>
+    </w:lvl>
+    <w:lvl w:ilvl="3" w:tplc="08090001" w:tentative="1">
+      <w:start w:val="1"/>
+      <w:numFmt w:val="bullet"/>
+      <w:lvlText w:val=""/>
+      <w:lvlJc w:val="left"/>
+      <w:pPr>
+        <w:ind w:left="3240" w:hanging="360"/>
+      </w:pPr>
+      <w:rPr>
+        <w:rFonts w:ascii="Symbol" w:hAnsi="Symbol" w:hint="default"/>
+      </w:rPr>
+    </w:lvl>
+    <w:lvl w:ilvl="4" w:tplc="08090003" w:tentative="1">
+      <w:start w:val="1"/>
+      <w:numFmt w:val="bullet"/>
+      <w:lvlText w:val="o"/>
+      <w:lvlJc w:val="left"/>
+      <w:pPr>
+        <w:ind w:left="3960" w:hanging="360"/>
+      </w:pPr>
+      <w:rPr>
+        <w:rFonts w:ascii="Courier New" w:hAnsi="Courier New" w:cs="Courier New" w:hint="default"/>
+      </w:rPr>
+    </w:lvl>
+    <w:lvl w:ilvl="5" w:tplc="08090005" w:tentative="1">
+      <w:start w:val="1"/>
+      <w:numFmt w:val="bullet"/>
+      <w:lvlText w:val=""/>
+      <w:lvlJc w:val="left"/>
+      <w:pPr>
+        <w:ind w:left="4680" w:hanging="360"/>
+      </w:pPr>
+      <w:rPr>
+        <w:rFonts w:ascii="Wingdings" w:hAnsi="Wingdings" w:hint="default"/>
+      </w:rPr>
+    </w:lvl>
+    <w:lvl w:ilvl="6" w:tplc="08090001" w:tentative="1">
+      <w:start w:val="1"/>
+      <w:numFmt w:val="bullet"/>
+      <w:lvlText w:val=""/>
+      <w:lvlJc w:val="left"/>
+      <w:pPr>
+        <w:ind w:left="5400" w:hanging="360"/>
+      </w:pPr>
+      <w:rPr>
+        <w:rFonts w:ascii="Symbol" w:hAnsi="Symbol" w:hint="default"/>
+      </w:rPr>
+    </w:lvl>
+    <w:lvl w:ilvl="7" w:tplc="08090003" w:tentative="1">
+      <w:start w:val="1"/>
+      <w:numFmt w:val="bullet"/>
+      <w:lvlText w:val="o"/>
+      <w:lvlJc w:val="left"/>
+      <w:pPr>
+        <w:ind w:left="6120" w:hanging="360"/>
+      </w:pPr>
+      <w:rPr>
+        <w:rFonts w:ascii="Courier New" w:hAnsi="Courier New" w:cs="Courier New" w:hint="default"/>
+      </w:rPr>
+    </w:lvl>
+    <w:lvl w:ilvl="8" w:tplc="08090005" w:tentative="1">
+      <w:start w:val="1"/>
+      <w:numFmt w:val="bullet"/>
+      <w:lvlText w:val=""/>
+      <w:lvlJc w:val="left"/>
+      <w:pPr>
+        <w:ind w:left="6840" w:hanging="360"/>
+      </w:pPr>
+      <w:rPr>
+        <w:rFonts w:ascii="Wingdings" w:hAnsi="Wingdings" w:hint="default"/>
+      </w:rPr>
+    </w:lvl>
+  </w:abstractNum>
+  <w:num w:numId="1" w16cid:durableId="675152320">
+    <w:abstractNumId w:val="5"/>
+  </w:num>
+  <w:num w:numId="2" w16cid:durableId="1449081470">
+    <w:abstractNumId w:val="3"/>
+  </w:num>
+  <w:num w:numId="3" w16cid:durableId="92559680">
+    <w:abstractNumId w:val="1"/>
+  </w:num>
+  <w:num w:numId="4" w16cid:durableId="227152574">
+    <w:abstractNumId w:val="4"/>
+  </w:num>
+  <w:num w:numId="5" w16cid:durableId="993341510">
+    <w:abstractNumId w:val="0"/>
+  </w:num>
+  <w:num w:numId="6" w16cid:durableId="1722552303">
+    <w:abstractNumId w:val="6"/>
+  </w:num>
+  <w:num w:numId="7" w16cid:durableId="1585795308">
+    <w:abstractNumId w:val="2"/>
+  </w:num>
+</w:numbering>
 </file>
 
 <file path=word/styles.xml><?xml version="1.0" encoding="utf-8"?>
@@ -654,7 +2611,6 @@
   <w:style w:type="character" w:default="1" w:styleId="DefaultParagraphFont">
     <w:name w:val="Default Paragraph Font"/>
     <w:uiPriority w:val="1"/>
-    <w:semiHidden/>
     <w:unhideWhenUsed/>
   </w:style>
   <w:style w:type="table" w:default="1" w:styleId="TableNormal">
@@ -989,6 +2945,18 @@
     <w:rPr>
       <w:color w:val="605E5C"/>
       <w:shd w:val="clear" w:color="auto" w:fill="E1DFDD"/>
+    </w:rPr>
+  </w:style>
+  <w:style w:type="character" w:styleId="FollowedHyperlink">
+    <w:name w:val="FollowedHyperlink"/>
+    <w:basedOn w:val="DefaultParagraphFont"/>
+    <w:uiPriority w:val="99"/>
+    <w:semiHidden/>
+    <w:unhideWhenUsed/>
+    <w:rsid w:val="0028080A"/>
+    <w:rPr>
+      <w:color w:val="96607D" w:themeColor="followedHyperlink"/>
+      <w:u w:val="single"/>
     </w:rPr>
   </w:style>
 </w:styles>
@@ -1307,4 +3275,16 @@
     </a:ext>
   </a:extLst>
 </a:theme>
+</file>
+
+<file path=customXml/item1.xml><?xml version="1.0" encoding="utf-8"?>
+<b:Sources xmlns:b="http://schemas.openxmlformats.org/officeDocument/2006/bibliography" xmlns="http://schemas.openxmlformats.org/officeDocument/2006/bibliography" SelectedStyle="\APASixthEditionOfficeOnline.xsl" StyleName="APA" Version="6"/>
+</file>
+
+<file path=customXml/itemProps1.xml><?xml version="1.0" encoding="utf-8"?>
+<ds:datastoreItem xmlns:ds="http://schemas.openxmlformats.org/officeDocument/2006/customXml" ds:itemID="{5754EAC9-5CCF-4DEF-B577-F70A0C0524EE}">
+  <ds:schemaRefs>
+    <ds:schemaRef ds:uri="http://schemas.openxmlformats.org/officeDocument/2006/bibliography"/>
+  </ds:schemaRefs>
+</ds:datastoreItem>
 </file>
</xml_diff>

<commit_message>
Added the ability to aim the laser & look up/down
</commit_message>
<xml_diff>
--- a/Documentation/Kaijutown documentation.docx
+++ b/Documentation/Kaijutown documentation.docx
@@ -266,10 +266,7 @@
         <w:t>Free Music Archiv</w:t>
       </w:r>
       <w:r>
-        <w:t xml:space="preserve">e </w:t>
-      </w:r>
-      <w:r>
-        <w:t>(</w:t>
+        <w:t>e (</w:t>
       </w:r>
       <w:r>
         <w:t>CC BY</w:t>
@@ -426,10 +423,7 @@
         <w:t>@GatsbyDev</w:t>
       </w:r>
       <w:r>
-        <w:t xml:space="preserve"> on </w:t>
-      </w:r>
-      <w:r>
-        <w:t>YouTube</w:t>
+        <w:t xml:space="preserve"> on YouTube</w:t>
       </w:r>
     </w:p>
     <w:p>
@@ -755,6 +749,9 @@
           <w:numId w:val="7"/>
         </w:numPr>
       </w:pPr>
+      <w:r>
+        <w:t xml:space="preserve">##just use and name examples </w:t>
+      </w:r>
     </w:p>
     <w:p>
       <w:pPr>
@@ -1447,7 +1444,7 @@
         <w:rFonts w:ascii="Wingdings" w:hAnsi="Wingdings" w:hint="default"/>
       </w:rPr>
     </w:lvl>
-    <w:lvl w:ilvl="2" w:tplc="08090005" w:tentative="1">
+    <w:lvl w:ilvl="2" w:tplc="08090005">
       <w:start w:val="1"/>
       <w:numFmt w:val="bullet"/>
       <w:lvlText w:val=""/>
@@ -1459,7 +1456,7 @@
         <w:rFonts w:ascii="Wingdings" w:hAnsi="Wingdings" w:hint="default"/>
       </w:rPr>
     </w:lvl>
-    <w:lvl w:ilvl="3" w:tplc="08090001" w:tentative="1">
+    <w:lvl w:ilvl="3" w:tplc="08090001">
       <w:start w:val="1"/>
       <w:numFmt w:val="bullet"/>
       <w:lvlText w:val=""/>
@@ -2611,6 +2608,7 @@
   <w:style w:type="character" w:default="1" w:styleId="DefaultParagraphFont">
     <w:name w:val="Default Paragraph Font"/>
     <w:uiPriority w:val="1"/>
+    <w:semiHidden/>
     <w:unhideWhenUsed/>
   </w:style>
   <w:style w:type="table" w:default="1" w:styleId="TableNormal">

</xml_diff>

<commit_message>
video added & build made (ignored by git)
</commit_message>
<xml_diff>
--- a/Documentation/Kaijutown documentation.docx
+++ b/Documentation/Kaijutown documentation.docx
@@ -32,7 +32,13 @@
         <w:ind w:left="0"/>
       </w:pPr>
       <w:r>
-        <w:t xml:space="preserve">You control BUG (Big Unfriendly Giant) as they cause carnage in a city! </w:t>
+        <w:t xml:space="preserve">You control BUG (Big Unfriendly Giant) as they cause carnage in a </w:t>
+      </w:r>
+      <w:r>
+        <w:t>Moonbase</w:t>
+      </w:r>
+      <w:r>
+        <w:t xml:space="preserve">! </w:t>
       </w:r>
     </w:p>
     <w:p>
@@ -488,6 +494,26 @@
       </w:r>
     </w:p>
     <w:p>
+      <w:pPr>
+        <w:pStyle w:val="ListParagraph"/>
+        <w:numPr>
+          <w:ilvl w:val="0"/>
+          <w:numId w:val="4"/>
+        </w:numPr>
+      </w:pPr>
+      <w:r>
+        <w:t xml:space="preserve">Some code used in </w:t>
+      </w:r>
+      <w:proofErr w:type="spellStart"/>
+      <w:r>
+        <w:t>raycaster.cs</w:t>
+      </w:r>
+      <w:proofErr w:type="spellEnd"/>
+      <w:r>
+        <w:t xml:space="preserve"> is based on / taken from lab</w:t>
+      </w:r>
+    </w:p>
+    <w:p>
       <w:r>
         <w:br/>
       </w:r>
@@ -515,7 +541,6 @@
           <w:sz w:val="32"/>
           <w:szCs w:val="32"/>
         </w:rPr>
-        <w:lastRenderedPageBreak/>
         <w:t>Criteria Met:</w:t>
       </w:r>
     </w:p>
@@ -726,7 +751,13 @@
         </w:numPr>
       </w:pPr>
       <w:r>
-        <w:t>Explosions create a “boom” noise, when you step; you stomp, and you can roar to strike fear into the hearts of your enemies/prey</w:t>
+        <w:t xml:space="preserve">Explosions create a “boom” noise, when you step; you stomp, and you can roar to strike fear into the hearts of your </w:t>
+      </w:r>
+      <w:r>
+        <w:t>p</w:t>
+      </w:r>
+      <w:r>
+        <w:t>rey</w:t>
       </w:r>
     </w:p>
     <w:p>
@@ -875,7 +906,6 @@
           <w:sz w:val="32"/>
           <w:szCs w:val="32"/>
         </w:rPr>
-        <w:lastRenderedPageBreak/>
         <w:t>Statement on AI usage</w:t>
       </w:r>
     </w:p>

</xml_diff>